<commit_message>
added Class Diagram,Deployment view,State Diagram,Component view
</commit_message>
<xml_diff>
--- a/UseCasesActivitySequence.docx
+++ b/UseCasesActivitySequence.docx
@@ -780,13 +780,7 @@
         <w:rPr>
           <w:lang w:val="en-US"/>
         </w:rPr>
-        <w:t>Sequence (play</w:t>
-      </w:r>
-      <w:r>
-        <w:rPr>
-          <w:lang w:val="en-US"/>
-        </w:rPr>
-        <w:t>):</w:t>
+        <w:t>Sequence (play):</w:t>
       </w:r>
     </w:p>
     <w:p>
@@ -1691,19 +1685,7 @@
           <w:lang w:val="en-US"/>
         </w:rPr>
         <w:lastRenderedPageBreak/>
-        <w:t>Activity (</w:t>
-      </w:r>
-      <w:r>
-        <w:rPr>
-          <w:lang w:val="en-US"/>
-        </w:rPr>
-        <w:t>play</w:t>
-      </w:r>
-      <w:r>
-        <w:rPr>
-          <w:lang w:val="en-US"/>
-        </w:rPr>
-        <w:t>):</w:t>
+        <w:t>Activity (play):</w:t>
       </w:r>
     </w:p>
     <w:p>
@@ -1767,15 +1749,460 @@
           </wp:inline>
         </w:drawing>
       </w:r>
+    </w:p>
+    <w:p>
+      <w:pPr>
+        <w:rPr>
+          <w:lang w:val="en-US"/>
+        </w:rPr>
+      </w:pPr>
+    </w:p>
+    <w:p>
+      <w:pPr>
+        <w:rPr>
+          <w:lang w:val="en-US"/>
+        </w:rPr>
+      </w:pPr>
+    </w:p>
+    <w:p>
+      <w:pPr>
+        <w:rPr>
+          <w:lang w:val="en-US"/>
+        </w:rPr>
+      </w:pPr>
+    </w:p>
+    <w:p>
+      <w:pPr>
+        <w:rPr>
+          <w:lang w:val="en-US"/>
+        </w:rPr>
+      </w:pPr>
+    </w:p>
+    <w:p>
+      <w:pPr>
+        <w:rPr>
+          <w:lang w:val="en-US"/>
+        </w:rPr>
+      </w:pPr>
+    </w:p>
+    <w:p>
+      <w:pPr>
+        <w:rPr>
+          <w:lang w:val="en-US"/>
+        </w:rPr>
+      </w:pPr>
+    </w:p>
+    <w:p>
+      <w:pPr>
+        <w:rPr>
+          <w:lang w:val="en-US"/>
+        </w:rPr>
+      </w:pPr>
+    </w:p>
+    <w:p>
+      <w:pPr>
+        <w:rPr>
+          <w:lang w:val="en-US"/>
+        </w:rPr>
+      </w:pPr>
+    </w:p>
+    <w:p>
+      <w:pPr>
+        <w:rPr>
+          <w:lang w:val="en-US"/>
+        </w:rPr>
+      </w:pPr>
+    </w:p>
+    <w:p>
+      <w:pPr>
+        <w:rPr>
+          <w:lang w:val="en-US"/>
+        </w:rPr>
+      </w:pPr>
+    </w:p>
+    <w:p>
+      <w:pPr>
+        <w:rPr>
+          <w:lang w:val="en-US"/>
+        </w:rPr>
+      </w:pPr>
+    </w:p>
+    <w:p>
+      <w:pPr>
+        <w:rPr>
+          <w:lang w:val="en-US"/>
+        </w:rPr>
+      </w:pPr>
+    </w:p>
+    <w:p>
+      <w:pPr>
+        <w:rPr>
+          <w:lang w:val="en-US"/>
+        </w:rPr>
+      </w:pPr>
+      <w:r>
+        <w:rPr>
+          <w:lang w:val="en-US"/>
+        </w:rPr>
+        <w:lastRenderedPageBreak/>
+        <w:t xml:space="preserve">Class </w:t>
+      </w:r>
+      <w:proofErr w:type="gramStart"/>
+      <w:r>
+        <w:rPr>
+          <w:lang w:val="en-US"/>
+        </w:rPr>
+        <w:t xml:space="preserve">Diagram </w:t>
+      </w:r>
+      <w:r>
+        <w:rPr>
+          <w:lang w:val="en-US"/>
+        </w:rPr>
+        <w:t>:</w:t>
+      </w:r>
+      <w:proofErr w:type="gramEnd"/>
+    </w:p>
+    <w:p>
+      <w:pPr>
+        <w:rPr>
+          <w:lang w:val="en-US"/>
+        </w:rPr>
+      </w:pPr>
+    </w:p>
+    <w:p>
+      <w:pPr>
+        <w:rPr>
+          <w:lang w:val="en-US"/>
+        </w:rPr>
+      </w:pPr>
+      <w:r>
+        <w:rPr>
+          <w:noProof/>
+          <w:lang w:eastAsia="ru-RU"/>
+        </w:rPr>
+        <w:drawing>
+          <wp:inline distT="0" distB="0" distL="0" distR="0">
+            <wp:extent cx="5172075" cy="3467100"/>
+            <wp:effectExtent l="0" t="0" r="9525" b="0"/>
+            <wp:docPr id="1" name="Рисунок 1" descr="C:\Users\user\Desktop\Diagr.png"/>
+            <wp:cNvGraphicFramePr>
+              <a:graphicFrameLocks xmlns:a="http://schemas.openxmlformats.org/drawingml/2006/main" noChangeAspect="1"/>
+            </wp:cNvGraphicFramePr>
+            <a:graphic xmlns:a="http://schemas.openxmlformats.org/drawingml/2006/main">
+              <a:graphicData uri="http://schemas.openxmlformats.org/drawingml/2006/picture">
+                <pic:pic xmlns:pic="http://schemas.openxmlformats.org/drawingml/2006/picture">
+                  <pic:nvPicPr>
+                    <pic:cNvPr id="0" name="Picture 1" descr="C:\Users\user\Desktop\Diagr.png"/>
+                    <pic:cNvPicPr>
+                      <a:picLocks noChangeAspect="1" noChangeArrowheads="1"/>
+                    </pic:cNvPicPr>
+                  </pic:nvPicPr>
+                  <pic:blipFill>
+                    <a:blip r:embed="rId19">
+                      <a:extLst>
+                        <a:ext uri="{28A0092B-C50C-407E-A947-70E740481C1C}">
+                          <a14:useLocalDpi xmlns:a14="http://schemas.microsoft.com/office/drawing/2010/main" val="0"/>
+                        </a:ext>
+                      </a:extLst>
+                    </a:blip>
+                    <a:srcRect/>
+                    <a:stretch>
+                      <a:fillRect/>
+                    </a:stretch>
+                  </pic:blipFill>
+                  <pic:spPr bwMode="auto">
+                    <a:xfrm>
+                      <a:off x="0" y="0"/>
+                      <a:ext cx="5172075" cy="3467100"/>
+                    </a:xfrm>
+                    <a:prstGeom prst="rect">
+                      <a:avLst/>
+                    </a:prstGeom>
+                    <a:noFill/>
+                    <a:ln>
+                      <a:noFill/>
+                    </a:ln>
+                  </pic:spPr>
+                </pic:pic>
+              </a:graphicData>
+            </a:graphic>
+          </wp:inline>
+        </w:drawing>
+      </w:r>
+    </w:p>
+    <w:p>
+      <w:pPr>
+        <w:rPr>
+          <w:lang w:val="en-US"/>
+        </w:rPr>
+      </w:pPr>
+    </w:p>
+    <w:p>
+      <w:pPr>
+        <w:rPr>
+          <w:lang w:val="en-US"/>
+        </w:rPr>
+      </w:pPr>
+      <w:r>
+        <w:rPr>
+          <w:lang w:val="en-US"/>
+        </w:rPr>
+        <w:t>Deployment view:</w:t>
+      </w:r>
+    </w:p>
+    <w:p>
+      <w:pPr>
+        <w:rPr>
+          <w:lang w:val="en-US"/>
+        </w:rPr>
+      </w:pPr>
+      <w:r>
+        <w:rPr>
+          <w:noProof/>
+          <w:lang w:eastAsia="ru-RU"/>
+        </w:rPr>
+        <w:drawing>
+          <wp:inline distT="0" distB="0" distL="0" distR="0">
+            <wp:extent cx="5940425" cy="2715623"/>
+            <wp:effectExtent l="0" t="0" r="0" b="0"/>
+            <wp:docPr id="2" name="Рисунок 2"/>
+            <wp:cNvGraphicFramePr>
+              <a:graphicFrameLocks xmlns:a="http://schemas.openxmlformats.org/drawingml/2006/main" noChangeAspect="1"/>
+            </wp:cNvGraphicFramePr>
+            <a:graphic xmlns:a="http://schemas.openxmlformats.org/drawingml/2006/main">
+              <a:graphicData uri="http://schemas.openxmlformats.org/drawingml/2006/picture">
+                <pic:pic xmlns:pic="http://schemas.openxmlformats.org/drawingml/2006/picture">
+                  <pic:nvPicPr>
+                    <pic:cNvPr id="0" name="Picture 2"/>
+                    <pic:cNvPicPr>
+                      <a:picLocks noChangeAspect="1" noChangeArrowheads="1"/>
+                    </pic:cNvPicPr>
+                  </pic:nvPicPr>
+                  <pic:blipFill>
+                    <a:blip r:embed="rId20">
+                      <a:extLst>
+                        <a:ext uri="{28A0092B-C50C-407E-A947-70E740481C1C}">
+                          <a14:useLocalDpi xmlns:a14="http://schemas.microsoft.com/office/drawing/2010/main" val="0"/>
+                        </a:ext>
+                      </a:extLst>
+                    </a:blip>
+                    <a:srcRect/>
+                    <a:stretch>
+                      <a:fillRect/>
+                    </a:stretch>
+                  </pic:blipFill>
+                  <pic:spPr bwMode="auto">
+                    <a:xfrm>
+                      <a:off x="0" y="0"/>
+                      <a:ext cx="5940425" cy="2715623"/>
+                    </a:xfrm>
+                    <a:prstGeom prst="rect">
+                      <a:avLst/>
+                    </a:prstGeom>
+                    <a:noFill/>
+                    <a:ln>
+                      <a:noFill/>
+                    </a:ln>
+                  </pic:spPr>
+                </pic:pic>
+              </a:graphicData>
+            </a:graphic>
+          </wp:inline>
+        </w:drawing>
+      </w:r>
+    </w:p>
+    <w:p>
+      <w:pPr>
+        <w:rPr>
+          <w:lang w:val="en-US"/>
+        </w:rPr>
+      </w:pPr>
+    </w:p>
+    <w:p>
+      <w:pPr>
+        <w:rPr>
+          <w:lang w:val="en-US"/>
+        </w:rPr>
+      </w:pPr>
+    </w:p>
+    <w:p>
+      <w:pPr>
+        <w:rPr>
+          <w:lang w:val="en-US"/>
+        </w:rPr>
+      </w:pPr>
+    </w:p>
+    <w:p>
+      <w:pPr>
+        <w:rPr>
+          <w:lang w:val="en-US"/>
+        </w:rPr>
+      </w:pPr>
+    </w:p>
+    <w:p>
+      <w:pPr>
+        <w:rPr>
+          <w:lang w:val="en-US"/>
+        </w:rPr>
+      </w:pPr>
+    </w:p>
+    <w:p>
+      <w:pPr>
+        <w:rPr>
+          <w:lang w:val="en-US"/>
+        </w:rPr>
+      </w:pPr>
+      <w:r>
+        <w:rPr>
+          <w:lang w:val="en-US"/>
+        </w:rPr>
+        <w:lastRenderedPageBreak/>
+        <w:t>Component view:</w:t>
+      </w:r>
+    </w:p>
+    <w:p>
+      <w:pPr>
+        <w:rPr>
+          <w:lang w:val="en-US"/>
+        </w:rPr>
+      </w:pPr>
+      <w:r>
+        <w:rPr>
+          <w:noProof/>
+          <w:lang w:eastAsia="ru-RU"/>
+        </w:rPr>
+        <w:drawing>
+          <wp:inline distT="0" distB="0" distL="0" distR="0">
+            <wp:extent cx="5940425" cy="4418626"/>
+            <wp:effectExtent l="0" t="0" r="0" b="0"/>
+            <wp:docPr id="4" name="Рисунок 4"/>
+            <wp:cNvGraphicFramePr>
+              <a:graphicFrameLocks xmlns:a="http://schemas.openxmlformats.org/drawingml/2006/main" noChangeAspect="1"/>
+            </wp:cNvGraphicFramePr>
+            <a:graphic xmlns:a="http://schemas.openxmlformats.org/drawingml/2006/main">
+              <a:graphicData uri="http://schemas.openxmlformats.org/drawingml/2006/picture">
+                <pic:pic xmlns:pic="http://schemas.openxmlformats.org/drawingml/2006/picture">
+                  <pic:nvPicPr>
+                    <pic:cNvPr id="0" name="Picture 4"/>
+                    <pic:cNvPicPr>
+                      <a:picLocks noChangeAspect="1" noChangeArrowheads="1"/>
+                    </pic:cNvPicPr>
+                  </pic:nvPicPr>
+                  <pic:blipFill>
+                    <a:blip r:embed="rId21">
+                      <a:extLst>
+                        <a:ext uri="{28A0092B-C50C-407E-A947-70E740481C1C}">
+                          <a14:useLocalDpi xmlns:a14="http://schemas.microsoft.com/office/drawing/2010/main" val="0"/>
+                        </a:ext>
+                      </a:extLst>
+                    </a:blip>
+                    <a:srcRect/>
+                    <a:stretch>
+                      <a:fillRect/>
+                    </a:stretch>
+                  </pic:blipFill>
+                  <pic:spPr bwMode="auto">
+                    <a:xfrm>
+                      <a:off x="0" y="0"/>
+                      <a:ext cx="5940425" cy="4418626"/>
+                    </a:xfrm>
+                    <a:prstGeom prst="rect">
+                      <a:avLst/>
+                    </a:prstGeom>
+                    <a:noFill/>
+                    <a:ln>
+                      <a:noFill/>
+                    </a:ln>
+                  </pic:spPr>
+                </pic:pic>
+              </a:graphicData>
+            </a:graphic>
+          </wp:inline>
+        </w:drawing>
+      </w:r>
+    </w:p>
+    <w:p>
+      <w:pPr>
+        <w:rPr>
+          <w:lang w:val="en-US"/>
+        </w:rPr>
+      </w:pPr>
+    </w:p>
+    <w:p>
+      <w:pPr>
+        <w:rPr>
+          <w:lang w:val="en-US"/>
+        </w:rPr>
+      </w:pPr>
+      <w:r>
+        <w:rPr>
+          <w:lang w:val="en-US"/>
+        </w:rPr>
+        <w:t>State diagram:</w:t>
+      </w:r>
+    </w:p>
+    <w:p>
+      <w:pPr>
+        <w:rPr>
+          <w:lang w:val="en-US"/>
+        </w:rPr>
+      </w:pPr>
+      <w:r>
+        <w:rPr>
+          <w:noProof/>
+          <w:lang w:eastAsia="ru-RU"/>
+        </w:rPr>
+        <w:drawing>
+          <wp:inline distT="0" distB="0" distL="0" distR="0">
+            <wp:extent cx="6657975" cy="2028825"/>
+            <wp:effectExtent l="0" t="0" r="0" b="0"/>
+            <wp:docPr id="5" name="Рисунок 5"/>
+            <wp:cNvGraphicFramePr>
+              <a:graphicFrameLocks xmlns:a="http://schemas.openxmlformats.org/drawingml/2006/main" noChangeAspect="1"/>
+            </wp:cNvGraphicFramePr>
+            <a:graphic xmlns:a="http://schemas.openxmlformats.org/drawingml/2006/main">
+              <a:graphicData uri="http://schemas.openxmlformats.org/drawingml/2006/picture">
+                <pic:pic xmlns:pic="http://schemas.openxmlformats.org/drawingml/2006/picture">
+                  <pic:nvPicPr>
+                    <pic:cNvPr id="0" name="Picture 5"/>
+                    <pic:cNvPicPr>
+                      <a:picLocks noChangeAspect="1" noChangeArrowheads="1"/>
+                    </pic:cNvPicPr>
+                  </pic:nvPicPr>
+                  <pic:blipFill>
+                    <a:blip r:embed="rId22">
+                      <a:extLst>
+                        <a:ext uri="{28A0092B-C50C-407E-A947-70E740481C1C}">
+                          <a14:useLocalDpi xmlns:a14="http://schemas.microsoft.com/office/drawing/2010/main" val="0"/>
+                        </a:ext>
+                      </a:extLst>
+                    </a:blip>
+                    <a:srcRect/>
+                    <a:stretch>
+                      <a:fillRect/>
+                    </a:stretch>
+                  </pic:blipFill>
+                  <pic:spPr bwMode="auto">
+                    <a:xfrm>
+                      <a:off x="0" y="0"/>
+                      <a:ext cx="6654418" cy="2027741"/>
+                    </a:xfrm>
+                    <a:prstGeom prst="rect">
+                      <a:avLst/>
+                    </a:prstGeom>
+                    <a:noFill/>
+                    <a:ln>
+                      <a:noFill/>
+                    </a:ln>
+                  </pic:spPr>
+                </pic:pic>
+              </a:graphicData>
+            </a:graphic>
+          </wp:inline>
+        </w:drawing>
+      </w:r>
       <w:bookmarkStart w:id="0" w:name="_GoBack"/>
       <w:bookmarkEnd w:id="0"/>
-    </w:p>
-    <w:p>
-      <w:pPr>
-        <w:rPr>
-          <w:lang w:val="en-US"/>
-        </w:rPr>
-      </w:pPr>
     </w:p>
     <w:sectPr>
       <w:pgSz w:w="11906" w:h="16838"/>

</xml_diff>